<commit_message>
Aggiornato il documento dei requisiti.
Ho aggiornato il documento dei requisiti, inserendo gli aspetti progettuali.
</commit_message>
<xml_diff>
--- a/Documenti/DocumentoRequisitiProgetto.docx
+++ b/Documenti/DocumentoRequisitiProgetto.docx
@@ -574,6 +574,16 @@
         </w:rPr>
         <w:t xml:space="preserve"> </w:t>
       </w:r>
+      <w:r>
+        <w:rPr>
+          <w:rFonts w:ascii="Times New Roman" w:hAnsi="Times New Roman" w:cs="Times New Roman"/>
+          <w:b/>
+          <w:bCs/>
+          <w:sz w:val="24"/>
+          <w:szCs w:val="24"/>
+        </w:rPr>
+        <w:t>.........................................................................................................................3</w:t>
+      </w:r>
     </w:p>
     <w:p>
       <w:pPr>
@@ -657,6 +667,12 @@
           <w:rFonts w:ascii="Times New Roman" w:hAnsi="Times New Roman" w:cs="Times New Roman"/>
         </w:rPr>
         <w:t>4.3 Previsione costi</w:t>
+      </w:r>
+      <w:r>
+        <w:rPr>
+          <w:rFonts w:ascii="Times New Roman" w:hAnsi="Times New Roman" w:cs="Times New Roman"/>
+        </w:rPr>
+        <w:t xml:space="preserve"> </w:t>
       </w:r>
     </w:p>
     <w:p>
@@ -1365,6 +1381,8 @@
         <w:pStyle w:val="NoSpacing"/>
         <w:rPr>
           <w:rFonts w:ascii="Times New Roman" w:hAnsi="Times New Roman" w:cs="Times New Roman"/>
+          <w:b/>
+          <w:bCs/>
         </w:rPr>
       </w:pPr>
       <w:r>
@@ -1379,42 +1397,55 @@
           <w:b/>
           <w:bCs/>
         </w:rPr>
-        <w:t xml:space="preserve">2.1.2 Il sistema dovrá consentire </w:t>
-      </w:r>
-      <w:r>
-        <w:rPr>
-          <w:rFonts w:ascii="Times New Roman" w:hAnsi="Times New Roman" w:cs="Times New Roman"/>
-          <w:b/>
-          <w:bCs/>
-        </w:rPr>
-        <w:t>il multiplayer</w:t>
-      </w:r>
-      <w:r>
-        <w:rPr>
-          <w:rFonts w:ascii="Times New Roman" w:hAnsi="Times New Roman" w:cs="Times New Roman"/>
-        </w:rPr>
-        <w:t>.</w:t>
-      </w:r>
-    </w:p>
-    <w:p>
-      <w:pPr>
-        <w:pStyle w:val="NoSpacing"/>
-        <w:rPr>
-          <w:rFonts w:ascii="Times New Roman" w:hAnsi="Times New Roman" w:cs="Times New Roman"/>
-        </w:rPr>
-      </w:pPr>
-      <w:r>
-        <w:rPr>
-          <w:rFonts w:ascii="Times New Roman" w:hAnsi="Times New Roman" w:cs="Times New Roman"/>
+        <w:t>2.1.</w:t>
+      </w:r>
+      <w:r>
+        <w:rPr>
+          <w:rFonts w:ascii="Times New Roman" w:hAnsi="Times New Roman" w:cs="Times New Roman"/>
+          <w:b/>
+          <w:bCs/>
+        </w:rPr>
+        <w:t>2</w:t>
+      </w:r>
+      <w:r>
+        <w:rPr>
+          <w:rFonts w:ascii="Times New Roman" w:hAnsi="Times New Roman" w:cs="Times New Roman"/>
+          <w:b/>
+          <w:bCs/>
+        </w:rPr>
+        <w:t xml:space="preserve"> </w:t>
+      </w:r>
+      <w:r>
+        <w:rPr>
+          <w:rFonts w:ascii="Times New Roman" w:hAnsi="Times New Roman" w:cs="Times New Roman"/>
+          <w:b/>
+          <w:bCs/>
+        </w:rPr>
+        <w:t xml:space="preserve">Il sistema </w:t>
+      </w:r>
+      <w:r>
+        <w:rPr>
+          <w:rFonts w:ascii="Times New Roman" w:hAnsi="Times New Roman" w:cs="Times New Roman"/>
+          <w:b/>
+          <w:bCs/>
+        </w:rPr>
+        <w:t>dovrá permettere all’utente di poter giocare il gioco attraverso un joystick.</w:t>
+      </w:r>
+    </w:p>
+    <w:p>
+      <w:pPr>
+        <w:pStyle w:val="NoSpacing"/>
+        <w:rPr>
+          <w:rFonts w:ascii="Times New Roman" w:hAnsi="Times New Roman" w:cs="Times New Roman"/>
+        </w:rPr>
+      </w:pPr>
+      <w:r>
+        <w:rPr>
+          <w:rFonts w:ascii="Times New Roman" w:hAnsi="Times New Roman" w:cs="Times New Roman"/>
+          <w:b/>
+          <w:bCs/>
         </w:rPr>
         <w:tab/>
-      </w:r>
-      <w:r>
-        <w:rPr>
-          <w:rFonts w:ascii="Times New Roman" w:hAnsi="Times New Roman" w:cs="Times New Roman"/>
-          <w:b/>
-          <w:bCs/>
-        </w:rPr>
         <w:t>2.1.</w:t>
       </w:r>
       <w:r>
@@ -1431,21 +1462,33 @@
           <w:b/>
           <w:bCs/>
         </w:rPr>
-        <w:t>.</w:t>
-      </w:r>
-      <w:r>
-        <w:rPr>
-          <w:rFonts w:ascii="Times New Roman" w:hAnsi="Times New Roman" w:cs="Times New Roman"/>
-          <w:b/>
-          <w:bCs/>
-        </w:rPr>
-        <w:t>1</w:t>
-      </w:r>
-      <w:r>
-        <w:rPr>
-          <w:rFonts w:ascii="Times New Roman" w:hAnsi="Times New Roman" w:cs="Times New Roman"/>
-        </w:rPr>
-        <w:t xml:space="preserve"> Il sistema dovrá presentare una combobox per la scelta della porta seriale a cui collegarsi.</w:t>
+        <w:t>.1</w:t>
+      </w:r>
+      <w:r>
+        <w:rPr>
+          <w:rFonts w:ascii="Times New Roman" w:hAnsi="Times New Roman" w:cs="Times New Roman"/>
+          <w:b/>
+          <w:bCs/>
+        </w:rPr>
+        <w:t xml:space="preserve"> </w:t>
+      </w:r>
+      <w:r>
+        <w:rPr>
+          <w:rFonts w:ascii="Times New Roman" w:hAnsi="Times New Roman" w:cs="Times New Roman"/>
+        </w:rPr>
+        <w:t xml:space="preserve">Il sistema permetterá il collegamento del computer all’arduino per poter giocare </w:t>
+      </w:r>
+      <w:r>
+        <w:rPr>
+          <w:rFonts w:ascii="Times New Roman" w:hAnsi="Times New Roman" w:cs="Times New Roman"/>
+        </w:rPr>
+        <w:t>a</w:t>
+      </w:r>
+      <w:r>
+        <w:rPr>
+          <w:rFonts w:ascii="Times New Roman" w:hAnsi="Times New Roman" w:cs="Times New Roman"/>
+        </w:rPr>
+        <w:t>l gioco.</w:t>
       </w:r>
     </w:p>
     <w:p>
@@ -1489,13 +1532,13 @@
         <w:rPr>
           <w:rFonts w:ascii="Times New Roman" w:hAnsi="Times New Roman" w:cs="Times New Roman"/>
         </w:rPr>
-        <w:t>Il sistema dovrá permettere un’esperienza multipla</w:t>
-      </w:r>
-      <w:r>
-        <w:rPr>
-          <w:rFonts w:ascii="Times New Roman" w:hAnsi="Times New Roman" w:cs="Times New Roman"/>
-        </w:rPr>
-        <w:t>yer fluida e piacevole per l’utente.</w:t>
+        <w:t>Il sistema deve presentare delle is</w:t>
+      </w:r>
+      <w:r>
+        <w:rPr>
+          <w:rFonts w:ascii="Times New Roman" w:hAnsi="Times New Roman" w:cs="Times New Roman"/>
+        </w:rPr>
+        <w:t>truzioni che descrivono i comandi del gioco.</w:t>
       </w:r>
     </w:p>
     <w:p>
@@ -1539,7 +1582,13 @@
         <w:rPr>
           <w:rFonts w:ascii="Times New Roman" w:hAnsi="Times New Roman" w:cs="Times New Roman"/>
         </w:rPr>
-        <w:t>Il sistema dovrá essere stabile</w:t>
+        <w:t xml:space="preserve">Il </w:t>
+      </w:r>
+      <w:r>
+        <w:rPr>
+          <w:rFonts w:ascii="Times New Roman" w:hAnsi="Times New Roman" w:cs="Times New Roman"/>
+        </w:rPr>
+        <w:t>controllo del joystick dovrá essere fluido.</w:t>
       </w:r>
     </w:p>
     <w:p>
@@ -1563,30 +1612,24 @@
           <w:b/>
           <w:bCs/>
         </w:rPr>
-        <w:t xml:space="preserve">2.1.3 </w:t>
-      </w:r>
-      <w:r>
-        <w:rPr>
-          <w:rFonts w:ascii="Times New Roman" w:hAnsi="Times New Roman" w:cs="Times New Roman"/>
-          <w:b/>
-          <w:bCs/>
-        </w:rPr>
-        <w:t xml:space="preserve">Il sistema </w:t>
-      </w:r>
-      <w:r>
-        <w:rPr>
-          <w:rFonts w:ascii="Times New Roman" w:hAnsi="Times New Roman" w:cs="Times New Roman"/>
-          <w:b/>
-          <w:bCs/>
-        </w:rPr>
-        <w:t>dovrá permettere all’utente di poter giocare il gioco attraverso un joystick.</w:t>
-      </w:r>
-    </w:p>
-    <w:p>
-      <w:pPr>
-        <w:pStyle w:val="NoSpacing"/>
-        <w:rPr>
-          <w:rFonts w:ascii="Times New Roman" w:hAnsi="Times New Roman" w:cs="Times New Roman"/>
+        <w:t>2.1.3</w:t>
+      </w:r>
+      <w:r>
+        <w:rPr>
+          <w:rFonts w:ascii="Times New Roman" w:hAnsi="Times New Roman" w:cs="Times New Roman"/>
+          <w:b/>
+          <w:bCs/>
+        </w:rPr>
+        <w:t xml:space="preserve"> Il sistema presenterá una GUI di inizio e fine gioco</w:t>
+      </w:r>
+    </w:p>
+    <w:p>
+      <w:pPr>
+        <w:pStyle w:val="NoSpacing"/>
+        <w:rPr>
+          <w:rFonts w:ascii="Times New Roman" w:hAnsi="Times New Roman" w:cs="Times New Roman"/>
+          <w:b/>
+          <w:bCs/>
         </w:rPr>
       </w:pPr>
       <w:r>
@@ -1596,101 +1639,50 @@
           <w:bCs/>
         </w:rPr>
         <w:tab/>
-        <w:t>2.1.3.1</w:t>
-      </w:r>
-      <w:r>
-        <w:rPr>
-          <w:rFonts w:ascii="Times New Roman" w:hAnsi="Times New Roman" w:cs="Times New Roman"/>
-          <w:b/>
-          <w:bCs/>
-        </w:rPr>
-        <w:t xml:space="preserve"> </w:t>
-      </w:r>
-      <w:r>
-        <w:rPr>
-          <w:rFonts w:ascii="Times New Roman" w:hAnsi="Times New Roman" w:cs="Times New Roman"/>
-        </w:rPr>
-        <w:t xml:space="preserve">Il sistema permetterá il collegamento del computer all’arduino per poter giocare </w:t>
-      </w:r>
-      <w:r>
-        <w:rPr>
-          <w:rFonts w:ascii="Times New Roman" w:hAnsi="Times New Roman" w:cs="Times New Roman"/>
-        </w:rPr>
-        <w:t>a</w:t>
-      </w:r>
-      <w:r>
-        <w:rPr>
-          <w:rFonts w:ascii="Times New Roman" w:hAnsi="Times New Roman" w:cs="Times New Roman"/>
-        </w:rPr>
-        <w:t>l gioco.</w:t>
-      </w:r>
-    </w:p>
-    <w:p>
-      <w:pPr>
-        <w:pStyle w:val="NoSpacing"/>
-        <w:rPr>
-          <w:rFonts w:ascii="Times New Roman" w:hAnsi="Times New Roman" w:cs="Times New Roman"/>
-        </w:rPr>
-      </w:pPr>
-      <w:r>
-        <w:rPr>
-          <w:rFonts w:ascii="Times New Roman" w:hAnsi="Times New Roman" w:cs="Times New Roman"/>
+        <w:t xml:space="preserve">2.1.3.1 </w:t>
+      </w:r>
+      <w:r>
+        <w:rPr>
+          <w:rFonts w:ascii="Times New Roman" w:hAnsi="Times New Roman" w:cs="Times New Roman"/>
+        </w:rPr>
+        <w:t xml:space="preserve">La </w:t>
+      </w:r>
+      <w:r>
+        <w:rPr>
+          <w:rFonts w:ascii="Times New Roman" w:hAnsi="Times New Roman" w:cs="Times New Roman"/>
+        </w:rPr>
+        <w:t>GUI</w:t>
+      </w:r>
+      <w:r>
+        <w:rPr>
+          <w:rFonts w:ascii="Times New Roman" w:hAnsi="Times New Roman" w:cs="Times New Roman"/>
+        </w:rPr>
+        <w:t xml:space="preserve"> di inizio gioco per aspettare che tutti i giocatori siano connessi.</w:t>
+      </w:r>
+    </w:p>
+    <w:p>
+      <w:pPr>
+        <w:pStyle w:val="NoSpacing"/>
+        <w:rPr>
+          <w:rFonts w:ascii="Times New Roman" w:hAnsi="Times New Roman" w:cs="Times New Roman"/>
+          <w:b/>
+          <w:bCs/>
+        </w:rPr>
+      </w:pPr>
+      <w:r>
+        <w:rPr>
+          <w:rFonts w:ascii="Times New Roman" w:hAnsi="Times New Roman" w:cs="Times New Roman"/>
+          <w:b/>
+          <w:bCs/>
         </w:rPr>
         <w:tab/>
-      </w:r>
-      <w:r>
-        <w:rPr>
-          <w:rFonts w:ascii="Times New Roman" w:hAnsi="Times New Roman" w:cs="Times New Roman"/>
-          <w:b/>
-          <w:bCs/>
-        </w:rPr>
         <w:t xml:space="preserve">2.1.3.2 </w:t>
       </w:r>
       <w:r>
         <w:rPr>
           <w:rFonts w:ascii="Times New Roman" w:hAnsi="Times New Roman" w:cs="Times New Roman"/>
         </w:rPr>
-        <w:t>Il sistema deve presentare delle is</w:t>
-      </w:r>
-      <w:r>
-        <w:rPr>
-          <w:rFonts w:ascii="Times New Roman" w:hAnsi="Times New Roman" w:cs="Times New Roman"/>
-        </w:rPr>
-        <w:t>truzioni che descrivono i comandi del gioco.</w:t>
-      </w:r>
-    </w:p>
-    <w:p>
-      <w:pPr>
-        <w:pStyle w:val="NoSpacing"/>
-        <w:rPr>
-          <w:rFonts w:ascii="Times New Roman" w:hAnsi="Times New Roman" w:cs="Times New Roman"/>
-        </w:rPr>
-      </w:pPr>
-      <w:r>
-        <w:rPr>
-          <w:rFonts w:ascii="Times New Roman" w:hAnsi="Times New Roman" w:cs="Times New Roman"/>
-        </w:rPr>
-        <w:tab/>
-      </w:r>
-      <w:r>
-        <w:rPr>
-          <w:rFonts w:ascii="Times New Roman" w:hAnsi="Times New Roman" w:cs="Times New Roman"/>
-          <w:b/>
-          <w:bCs/>
-        </w:rPr>
-        <w:t xml:space="preserve">2.1.3.3 </w:t>
-      </w:r>
-      <w:r>
-        <w:rPr>
-          <w:rFonts w:ascii="Times New Roman" w:hAnsi="Times New Roman" w:cs="Times New Roman"/>
-        </w:rPr>
-        <w:t xml:space="preserve">Il </w:t>
-      </w:r>
-      <w:r>
-        <w:rPr>
-          <w:rFonts w:ascii="Times New Roman" w:hAnsi="Times New Roman" w:cs="Times New Roman"/>
-        </w:rPr>
-        <w:t>controllo del joystick dovrá essere fluido.</w:t>
+        <w:t>La GUI di fine gioco per vedere chi ha vinto tra i due giocatori.</w:t>
       </w:r>
     </w:p>
     <w:p>
@@ -2146,10 +2138,284 @@
         <w:pStyle w:val="NoSpacing"/>
         <w:rPr>
           <w:rFonts w:ascii="Times New Roman" w:hAnsi="Times New Roman" w:cs="Times New Roman"/>
-          <w:b/>
-          <w:bCs/>
-        </w:rPr>
-      </w:pPr>
+        </w:rPr>
+      </w:pPr>
+    </w:p>
+    <w:p>
+      <w:pPr>
+        <w:pStyle w:val="NoSpacing"/>
+        <w:rPr>
+          <w:rFonts w:ascii="Times New Roman" w:hAnsi="Times New Roman" w:cs="Times New Roman"/>
+        </w:rPr>
+      </w:pPr>
+    </w:p>
+    <w:p>
+      <w:pPr>
+        <w:pStyle w:val="NoSpacing"/>
+        <w:rPr>
+          <w:rFonts w:ascii="Times New Roman" w:hAnsi="Times New Roman" w:cs="Times New Roman"/>
+        </w:rPr>
+      </w:pPr>
+    </w:p>
+    <w:p>
+      <w:pPr>
+        <w:pStyle w:val="NoSpacing"/>
+        <w:rPr>
+          <w:rFonts w:ascii="Times New Roman" w:hAnsi="Times New Roman" w:cs="Times New Roman"/>
+        </w:rPr>
+      </w:pPr>
+    </w:p>
+    <w:p>
+      <w:pPr>
+        <w:pStyle w:val="NoSpacing"/>
+        <w:rPr>
+          <w:rFonts w:ascii="Times New Roman" w:hAnsi="Times New Roman" w:cs="Times New Roman"/>
+        </w:rPr>
+      </w:pPr>
+    </w:p>
+    <w:p>
+      <w:pPr>
+        <w:pStyle w:val="NoSpacing"/>
+        <w:rPr>
+          <w:rFonts w:ascii="Times New Roman" w:hAnsi="Times New Roman" w:cs="Times New Roman"/>
+        </w:rPr>
+      </w:pPr>
+    </w:p>
+    <w:p>
+      <w:pPr>
+        <w:pStyle w:val="NoSpacing"/>
+        <w:rPr>
+          <w:rFonts w:ascii="Times New Roman" w:hAnsi="Times New Roman" w:cs="Times New Roman"/>
+          <w:b/>
+          <w:bCs/>
+          <w:sz w:val="28"/>
+          <w:szCs w:val="28"/>
+        </w:rPr>
+      </w:pPr>
+      <w:r>
+        <w:rPr>
+          <w:rFonts w:ascii="Times New Roman" w:hAnsi="Times New Roman" w:cs="Times New Roman"/>
+          <w:b/>
+          <w:bCs/>
+          <w:sz w:val="24"/>
+          <w:szCs w:val="24"/>
+        </w:rPr>
+        <w:lastRenderedPageBreak/>
+        <w:t>4</w:t>
+      </w:r>
+      <w:r>
+        <w:rPr>
+          <w:rFonts w:ascii="Times New Roman" w:hAnsi="Times New Roman" w:cs="Times New Roman"/>
+          <w:b/>
+          <w:bCs/>
+          <w:sz w:val="24"/>
+          <w:szCs w:val="24"/>
+        </w:rPr>
+        <w:t xml:space="preserve">. </w:t>
+      </w:r>
+      <w:r>
+        <w:rPr>
+          <w:rFonts w:ascii="Times New Roman" w:hAnsi="Times New Roman" w:cs="Times New Roman"/>
+          <w:b/>
+          <w:bCs/>
+          <w:sz w:val="28"/>
+          <w:szCs w:val="28"/>
+        </w:rPr>
+        <w:t>Aspetti progettuali</w:t>
+      </w:r>
+    </w:p>
+    <w:p>
+      <w:pPr>
+        <w:pStyle w:val="NoSpacing"/>
+        <w:rPr>
+          <w:rFonts w:ascii="Times New Roman" w:hAnsi="Times New Roman" w:cs="Times New Roman"/>
+          <w:b/>
+          <w:bCs/>
+        </w:rPr>
+      </w:pPr>
+      <w:r>
+        <w:rPr>
+          <w:rFonts w:ascii="Times New Roman" w:hAnsi="Times New Roman" w:cs="Times New Roman"/>
+        </w:rPr>
+        <w:t xml:space="preserve">    </w:t>
+      </w:r>
+      <w:r>
+        <w:rPr>
+          <w:rFonts w:ascii="Times New Roman" w:hAnsi="Times New Roman" w:cs="Times New Roman"/>
+          <w:b/>
+          <w:bCs/>
+        </w:rPr>
+        <w:t>4.1 Problemi aperti</w:t>
+      </w:r>
+    </w:p>
+    <w:p>
+      <w:pPr>
+        <w:pStyle w:val="NoSpacing"/>
+        <w:rPr>
+          <w:rFonts w:ascii="Times New Roman" w:hAnsi="Times New Roman" w:cs="Times New Roman"/>
+          <w:b/>
+          <w:bCs/>
+        </w:rPr>
+      </w:pPr>
+      <w:r>
+        <w:rPr>
+          <w:rFonts w:ascii="Times New Roman" w:hAnsi="Times New Roman" w:cs="Times New Roman"/>
+          <w:b/>
+          <w:bCs/>
+        </w:rPr>
+        <w:t xml:space="preserve">          </w:t>
+      </w:r>
+      <w:r>
+        <w:rPr>
+          <w:rFonts w:ascii="Times New Roman" w:hAnsi="Times New Roman" w:cs="Times New Roman"/>
+          <w:b/>
+          <w:bCs/>
+        </w:rPr>
+        <w:t xml:space="preserve">4.1.1 </w:t>
+      </w:r>
+      <w:r>
+        <w:rPr>
+          <w:rFonts w:ascii="Times New Roman" w:hAnsi="Times New Roman" w:cs="Times New Roman"/>
+        </w:rPr>
+        <w:t>Il primo problema é stato il multiplayer.</w:t>
+      </w:r>
+    </w:p>
+    <w:p>
+      <w:pPr>
+        <w:pStyle w:val="NoSpacing"/>
+        <w:rPr>
+          <w:rFonts w:ascii="Times New Roman" w:hAnsi="Times New Roman" w:cs="Times New Roman"/>
+        </w:rPr>
+      </w:pPr>
+      <w:r>
+        <w:rPr>
+          <w:rFonts w:ascii="Times New Roman" w:hAnsi="Times New Roman" w:cs="Times New Roman"/>
+          <w:b/>
+          <w:bCs/>
+        </w:rPr>
+        <w:t xml:space="preserve">          4.2.2 </w:t>
+      </w:r>
+      <w:r>
+        <w:rPr>
+          <w:rFonts w:ascii="Times New Roman" w:hAnsi="Times New Roman" w:cs="Times New Roman"/>
+        </w:rPr>
+        <w:t xml:space="preserve">Il secondo problema é stata la lentezza con il quale il controller mandava il segnale sulla </w:t>
+      </w:r>
+      <w:r>
+        <w:rPr>
+          <w:rFonts w:ascii="Times New Roman" w:hAnsi="Times New Roman" w:cs="Times New Roman"/>
+        </w:rPr>
+        <w:tab/>
+      </w:r>
+      <w:r>
+        <w:rPr>
+          <w:rFonts w:ascii="Times New Roman" w:hAnsi="Times New Roman" w:cs="Times New Roman"/>
+        </w:rPr>
+        <w:t xml:space="preserve">      </w:t>
+      </w:r>
+      <w:r>
+        <w:rPr>
+          <w:rFonts w:ascii="Times New Roman" w:hAnsi="Times New Roman" w:cs="Times New Roman"/>
+        </w:rPr>
+        <w:tab/>
+        <w:t xml:space="preserve">      </w:t>
+      </w:r>
+      <w:r>
+        <w:rPr>
+          <w:rFonts w:ascii="Times New Roman" w:hAnsi="Times New Roman" w:cs="Times New Roman"/>
+        </w:rPr>
+        <w:t>seriale da arduino a java e rendeva impossibile la giocabilitá attraverso il controller.</w:t>
+      </w:r>
+    </w:p>
+    <w:p>
+      <w:pPr>
+        <w:pStyle w:val="NoSpacing"/>
+        <w:rPr>
+          <w:rFonts w:ascii="Times New Roman" w:hAnsi="Times New Roman" w:cs="Times New Roman"/>
+          <w:b/>
+          <w:bCs/>
+        </w:rPr>
+      </w:pPr>
+      <w:r>
+        <w:rPr>
+          <w:rFonts w:ascii="Times New Roman" w:hAnsi="Times New Roman" w:cs="Times New Roman"/>
+          <w:b/>
+          <w:bCs/>
+        </w:rPr>
+        <w:t xml:space="preserve">    4.2 Programma preliminare</w:t>
+      </w:r>
+    </w:p>
+    <w:p>
+      <w:pPr>
+        <w:pStyle w:val="NoSpacing"/>
+        <w:rPr>
+          <w:rFonts w:ascii="Times New Roman" w:hAnsi="Times New Roman" w:cs="Times New Roman"/>
+        </w:rPr>
+      </w:pPr>
+      <w:r>
+        <w:rPr>
+          <w:rFonts w:ascii="Times New Roman" w:hAnsi="Times New Roman" w:cs="Times New Roman"/>
+          <w:b/>
+          <w:bCs/>
+        </w:rPr>
+        <w:t xml:space="preserve">          </w:t>
+      </w:r>
+      <w:r>
+        <w:rPr>
+          <w:rFonts w:ascii="Times New Roman" w:hAnsi="Times New Roman" w:cs="Times New Roman"/>
+        </w:rPr>
+        <w:t>Questa sezione é vuota.</w:t>
+      </w:r>
+    </w:p>
+    <w:p>
+      <w:pPr>
+        <w:pStyle w:val="NoSpacing"/>
+        <w:rPr>
+          <w:rFonts w:ascii="Times New Roman" w:hAnsi="Times New Roman" w:cs="Times New Roman"/>
+        </w:rPr>
+      </w:pPr>
+      <w:r>
+        <w:rPr>
+          <w:rFonts w:ascii="Times New Roman" w:hAnsi="Times New Roman" w:cs="Times New Roman"/>
+        </w:rPr>
+        <w:t xml:space="preserve">    4.3 </w:t>
+      </w:r>
+      <w:r>
+        <w:rPr>
+          <w:rFonts w:ascii="Times New Roman" w:hAnsi="Times New Roman" w:cs="Times New Roman"/>
+          <w:b/>
+          <w:bCs/>
+        </w:rPr>
+        <w:t>Previsione costi</w:t>
+      </w:r>
+    </w:p>
+    <w:p>
+      <w:pPr>
+        <w:pStyle w:val="NoSpacing"/>
+        <w:rPr>
+          <w:rFonts w:ascii="Times New Roman" w:hAnsi="Times New Roman" w:cs="Times New Roman"/>
+        </w:rPr>
+      </w:pPr>
+      <w:r>
+        <w:rPr>
+          <w:rFonts w:ascii="Times New Roman" w:hAnsi="Times New Roman" w:cs="Times New Roman"/>
+        </w:rPr>
+        <w:t xml:space="preserve">          L’unica spesa é stata il kit di arduino con cui abbiamo montato i due controller.</w:t>
+      </w:r>
+    </w:p>
+    <w:p>
+      <w:pPr>
+        <w:pStyle w:val="NoSpacing"/>
+        <w:rPr>
+          <w:rFonts w:ascii="Times New Roman" w:hAnsi="Times New Roman" w:cs="Times New Roman"/>
+        </w:rPr>
+      </w:pPr>
+      <w:r>
+        <w:rPr>
+          <w:rFonts w:ascii="Times New Roman" w:hAnsi="Times New Roman" w:cs="Times New Roman"/>
+        </w:rPr>
+        <w:t xml:space="preserve">          Non si prevedono nessun altre spese.</w:t>
+      </w:r>
     </w:p>
     <w:sectPr>
       <w:pgSz w:w="11906" w:h="16838"/>

</xml_diff>